<commit_message>
Added UAT Test Scenarios for Login Logout, Search Product, Send Product, Modified Script Name in Search Product Test Script in Functionality Test
-Script Code in Search Product in Functionality Test was changed because code was identical to Send Product Script Code
</commit_message>
<xml_diff>
--- a/Documentation/ITC309 Software Development Project 2/Tests/Functional Tests/Cycle 1/Search Product/Test Scripts/Search Product Test Script 4.1.docx
+++ b/Documentation/ITC309 Software Development Project 2/Tests/Functional Tests/Cycle 1/Search Product/Test Scripts/Search Product Test Script 4.1.docx
@@ -154,7 +154,14 @@
                 <w:rStyle w:val="Hyperlink"/>
                 <w:noProof/>
               </w:rPr>
-              <w:t>SPT001- Search Product Using Existing Product Code</w:t>
+              <w:t>SRPT</w:t>
+            </w:r>
+            <w:r>
+              <w:rPr>
+                <w:rStyle w:val="Hyperlink"/>
+                <w:noProof/>
+              </w:rPr>
+              <w:t>001- Search Product Using Existing Product Code</w:t>
             </w:r>
             <w:r>
               <w:rPr>
@@ -446,7 +453,14 @@
                 <w:rStyle w:val="Hyperlink"/>
                 <w:noProof/>
               </w:rPr>
-              <w:t>SPT002- Search Product Using Unknown Product Code</w:t>
+              <w:t>SRPT</w:t>
+            </w:r>
+            <w:r>
+              <w:rPr>
+                <w:rStyle w:val="Hyperlink"/>
+                <w:noProof/>
+              </w:rPr>
+              <w:t>002- Search Product Using Unknown Product Code</w:t>
             </w:r>
             <w:r>
               <w:rPr>
@@ -738,7 +752,14 @@
                 <w:rStyle w:val="Hyperlink"/>
                 <w:noProof/>
               </w:rPr>
-              <w:t>SPT003- Search Product Using Existing Product Item Code</w:t>
+              <w:t>SRPT</w:t>
+            </w:r>
+            <w:r>
+              <w:rPr>
+                <w:rStyle w:val="Hyperlink"/>
+                <w:noProof/>
+              </w:rPr>
+              <w:t>003- Search Product Using Existing Product Item Code</w:t>
             </w:r>
             <w:r>
               <w:rPr>
@@ -1102,7 +1123,14 @@
                 <w:rStyle w:val="Hyperlink"/>
                 <w:noProof/>
               </w:rPr>
-              <w:t>SPT004- Search Product Using Unknown Product Item Code</w:t>
+              <w:t>SRPT</w:t>
+            </w:r>
+            <w:r>
+              <w:rPr>
+                <w:rStyle w:val="Hyperlink"/>
+                <w:noProof/>
+              </w:rPr>
+              <w:t>004- Search Product Using Unknown Product Item Code</w:t>
             </w:r>
             <w:r>
               <w:rPr>
@@ -1461,19 +1489,20 @@
       <w:r>
         <w:br w:type="page"/>
       </w:r>
-      <w:bookmarkStart w:id="0" w:name="_GoBack"/>
+    </w:p>
+    <w:p/>
+    <w:p>
+      <w:pPr>
+        <w:pStyle w:val="Heading1"/>
+      </w:pPr>
+      <w:bookmarkStart w:id="0" w:name="_Toc524613068"/>
+      <w:r>
+        <w:t>SRPT</w:t>
+      </w:r>
+      <w:r>
+        <w:t>001- Search Product Using Existing Product Code</w:t>
+      </w:r>
       <w:bookmarkEnd w:id="0"/>
-    </w:p>
-    <w:p/>
-    <w:p>
-      <w:pPr>
-        <w:pStyle w:val="Heading1"/>
-      </w:pPr>
-      <w:bookmarkStart w:id="1" w:name="_Toc524613068"/>
-      <w:r>
-        <w:t>SPT001- Search Product Using Existing Product Code</w:t>
-      </w:r>
-      <w:bookmarkEnd w:id="1"/>
       <w:r>
         <w:t xml:space="preserve"> </w:t>
       </w:r>
@@ -1529,7 +1558,13 @@
               <w:t xml:space="preserve"> </w:t>
             </w:r>
             <w:r>
-              <w:t>(Test Case SPT001)</w:t>
+              <w:t xml:space="preserve">(Test Case </w:t>
+            </w:r>
+            <w:r>
+              <w:t>SRPT</w:t>
+            </w:r>
+            <w:r>
+              <w:t>001)</w:t>
             </w:r>
           </w:p>
         </w:tc>
@@ -1617,6 +1652,8 @@
             </w:r>
           </w:p>
         </w:tc>
+        <w:bookmarkStart w:id="1" w:name="_GoBack"/>
+        <w:bookmarkEnd w:id="1"/>
       </w:tr>
       <w:tr>
         <w:tc>
@@ -2491,7 +2528,19 @@
         <w:rPr>
           <w:b/>
         </w:rPr>
-        <w:t>Test Search Product Using Existing Product Code (Test Case SPT001)</w:t>
+        <w:t xml:space="preserve">Test Search Product Using Existing Product Code (Test Case </w:t>
+      </w:r>
+      <w:r>
+        <w:rPr>
+          <w:b/>
+        </w:rPr>
+        <w:t>SRPT</w:t>
+      </w:r>
+      <w:r>
+        <w:rPr>
+          <w:b/>
+        </w:rPr>
+        <w:t>001)</w:t>
       </w:r>
       <w:r>
         <w:rPr>
@@ -2938,7 +2987,19 @@
         <w:rPr>
           <w:b/>
         </w:rPr>
-        <w:t>Test Search Product Using Existing Product Code (Test Case SPT001)</w:t>
+        <w:t xml:space="preserve">Test Search Product Using Existing Product Code (Test Case </w:t>
+      </w:r>
+      <w:r>
+        <w:rPr>
+          <w:b/>
+        </w:rPr>
+        <w:t>SRPT</w:t>
+      </w:r>
+      <w:r>
+        <w:rPr>
+          <w:b/>
+        </w:rPr>
+        <w:t>001)</w:t>
       </w:r>
       <w:r>
         <w:rPr>
@@ -2983,7 +3044,10 @@
       </w:pPr>
       <w:bookmarkStart w:id="5" w:name="_Toc524613072"/>
       <w:r>
-        <w:t>SPT002- Search Product Using Unknown Product Code</w:t>
+        <w:t>SRPT</w:t>
+      </w:r>
+      <w:r>
+        <w:t>002- Search Product Using Unknown Product Code</w:t>
       </w:r>
       <w:bookmarkEnd w:id="5"/>
       <w:r>
@@ -3032,7 +3096,13 @@
           </w:tcPr>
           <w:p>
             <w:r>
-              <w:t>Test Search Product Using Unknown Product Code (Test Case SPT002)</w:t>
+              <w:t xml:space="preserve">Test Search Product Using Unknown Product Code (Test Case </w:t>
+            </w:r>
+            <w:r>
+              <w:t>SRPT</w:t>
+            </w:r>
+            <w:r>
+              <w:t>002)</w:t>
             </w:r>
           </w:p>
         </w:tc>
@@ -4017,7 +4087,13 @@
         <w:rPr>
           <w:b/>
         </w:rPr>
-        <w:t xml:space="preserve">SPT002- Search Product Using Unknown Product Code for Data Set 1: </w:t>
+        <w:t>SRPT</w:t>
+      </w:r>
+      <w:r>
+        <w:rPr>
+          <w:b/>
+        </w:rPr>
+        <w:t xml:space="preserve">002- Search Product Using Unknown Product Code for Data Set 1: </w:t>
       </w:r>
       <w:r>
         <w:rPr>
@@ -4441,7 +4517,10 @@
     </w:p>
     <w:p>
       <w:r>
-        <w:t xml:space="preserve">SPT002- Search Product Using Unknown Product Code </w:t>
+        <w:t>SRPT</w:t>
+      </w:r>
+      <w:r>
+        <w:t xml:space="preserve">002- Search Product Using Unknown Product Code </w:t>
       </w:r>
       <w:r>
         <w:t>for Data Set 2</w:t>
@@ -4467,7 +4546,10 @@
       </w:pPr>
       <w:bookmarkStart w:id="9" w:name="_Toc524613076"/>
       <w:r>
-        <w:t>SPT003- Search Product Using Existing Product Item Code</w:t>
+        <w:t>SRPT</w:t>
+      </w:r>
+      <w:r>
+        <w:t>003- Search Product Using Existing Product Item Code</w:t>
       </w:r>
       <w:bookmarkEnd w:id="9"/>
     </w:p>
@@ -4513,7 +4595,13 @@
           </w:tcPr>
           <w:p>
             <w:r>
-              <w:t>Test Search Product Using Existing Product Item Code (Test Case SPT003)</w:t>
+              <w:t xml:space="preserve">Test Search Product Using Existing Product Item Code (Test Case </w:t>
+            </w:r>
+            <w:r>
+              <w:t>SRPT</w:t>
+            </w:r>
+            <w:r>
+              <w:t>003)</w:t>
             </w:r>
           </w:p>
         </w:tc>
@@ -5674,10 +5762,7 @@
         </w:rPr>
       </w:pPr>
       <w:r>
-        <w:t xml:space="preserve">User </w:t>
-      </w:r>
-      <w:r>
-        <w:t xml:space="preserve">clicks on to the </w:t>
+        <w:t xml:space="preserve">User clicks on to the </w:t>
       </w:r>
       <w:proofErr w:type="spellStart"/>
       <w:r>
@@ -5700,10 +5785,7 @@
         </w:rPr>
       </w:pPr>
       <w:r>
-        <w:t>A list of detail about the location, quantity of this item in different location will be displayed</w:t>
-      </w:r>
-      <w:r>
-        <w:t>.</w:t>
+        <w:t>A list of detail about the location, quantity of this item in different location will be displayed.</w:t>
       </w:r>
     </w:p>
     <w:p>
@@ -5778,7 +5860,13 @@
         <w:rPr>
           <w:b/>
         </w:rPr>
-        <w:t xml:space="preserve">SPT003- Search Product Using Existing Product Item Code for Data Set 1: </w:t>
+        <w:t>SRPT</w:t>
+      </w:r>
+      <w:r>
+        <w:rPr>
+          <w:b/>
+        </w:rPr>
+        <w:t xml:space="preserve">003- Search Product Using Existing Product Item Code for Data Set 1: </w:t>
       </w:r>
       <w:r>
         <w:rPr>
@@ -6414,7 +6502,13 @@
         <w:rPr>
           <w:b/>
         </w:rPr>
-        <w:t xml:space="preserve">SPT003- Search Product Using Existing Product Item Code for Data Set 2: </w:t>
+        <w:t>SRPT</w:t>
+      </w:r>
+      <w:r>
+        <w:rPr>
+          <w:b/>
+        </w:rPr>
+        <w:t xml:space="preserve">003- Search Product Using Existing Product Item Code for Data Set 2: </w:t>
       </w:r>
       <w:r>
         <w:rPr>
@@ -6536,10 +6630,7 @@
           </w:tcPr>
           <w:p>
             <w:r>
-              <w:t>S</w:t>
-            </w:r>
-            <w:r>
-              <w:t>2</w:t>
+              <w:t>S2</w:t>
             </w:r>
           </w:p>
         </w:tc>
@@ -6570,10 +6661,7 @@
           </w:tcPr>
           <w:p>
             <w:r>
-              <w:t>S21</w:t>
-            </w:r>
-            <w:r>
-              <w:t>00</w:t>
+              <w:t>S2100</w:t>
             </w:r>
           </w:p>
         </w:tc>
@@ -7063,7 +7151,13 @@
         <w:rPr>
           <w:b/>
         </w:rPr>
-        <w:t xml:space="preserve">SPT003- Search Product Using Existing Product Item Code for Data Set 3: </w:t>
+        <w:t>SRPT</w:t>
+      </w:r>
+      <w:r>
+        <w:rPr>
+          <w:b/>
+        </w:rPr>
+        <w:t xml:space="preserve">003- Search Product Using Existing Product Item Code for Data Set 3: </w:t>
       </w:r>
       <w:r>
         <w:rPr>
@@ -7079,7 +7173,10 @@
       </w:pPr>
       <w:bookmarkStart w:id="14" w:name="_Toc524613081"/>
       <w:r>
-        <w:t>SPT004- Search Product Using Unknown Product Item Code</w:t>
+        <w:t>SRPT</w:t>
+      </w:r>
+      <w:r>
+        <w:t>004- Search Product Using Unknown Product Item Code</w:t>
       </w:r>
       <w:bookmarkEnd w:id="14"/>
       <w:r>
@@ -7128,7 +7225,13 @@
           </w:tcPr>
           <w:p>
             <w:r>
-              <w:t>Test Search Product Using Unknown Product Item Code (Test Case SPT004)</w:t>
+              <w:t xml:space="preserve">Test Search Product Using Unknown Product Item Code (Test Case </w:t>
+            </w:r>
+            <w:r>
+              <w:t>SRPT</w:t>
+            </w:r>
+            <w:r>
+              <w:t>004)</w:t>
             </w:r>
           </w:p>
         </w:tc>
@@ -7197,19 +7300,7 @@
               <w:jc w:val="both"/>
             </w:pPr>
             <w:r>
-              <w:t>This test tests if the system can retrieve product item details and contents in selected product code using a</w:t>
-            </w:r>
-            <w:r>
-              <w:t>n</w:t>
-            </w:r>
-            <w:r>
-              <w:t xml:space="preserve"> </w:t>
-            </w:r>
-            <w:r>
-              <w:t>un</w:t>
-            </w:r>
-            <w:r>
-              <w:t xml:space="preserve">known product item code. </w:t>
+              <w:t xml:space="preserve">This test tests if the system can retrieve product item details and contents in selected product code using an unknown product item code. </w:t>
             </w:r>
           </w:p>
         </w:tc>
@@ -7320,7 +7411,15 @@
               <w:jc w:val="both"/>
             </w:pPr>
             <w:r>
-              <w:t>This test assumes that the user try to search the product item code randomly.</w:t>
+              <w:t xml:space="preserve">This test assumes that the user </w:t>
+            </w:r>
+            <w:proofErr w:type="gramStart"/>
+            <w:r>
+              <w:t>try</w:t>
+            </w:r>
+            <w:proofErr w:type="gramEnd"/>
+            <w:r>
+              <w:t xml:space="preserve"> to search the product item code randomly.</w:t>
             </w:r>
           </w:p>
           <w:p/>
@@ -7508,6 +7607,7 @@
           </w:tcPr>
           <w:p>
             <w:r>
+              <w:lastRenderedPageBreak/>
               <w:t>2.</w:t>
             </w:r>
           </w:p>
@@ -7560,7 +7660,6 @@
           </w:tcPr>
           <w:p>
             <w:r>
-              <w:lastRenderedPageBreak/>
               <w:t>3</w:t>
             </w:r>
             <w:r>
@@ -7942,6 +8041,7 @@
         </w:numPr>
       </w:pPr>
       <w:r>
+        <w:lastRenderedPageBreak/>
         <w:t>User select a product code and hit “View details of this product” button.</w:t>
       </w:r>
     </w:p>
@@ -7956,7 +8056,6 @@
           <w:b/>
           <w:noProof/>
         </w:rPr>
-        <w:lastRenderedPageBreak/>
         <w:drawing>
           <wp:inline distT="0" distB="0" distL="0" distR="0" wp14:anchorId="247504CE" wp14:editId="38462435">
             <wp:extent cx="5943600" cy="3258820"/>
@@ -8109,6 +8208,7 @@
         <w:rPr>
           <w:b/>
         </w:rPr>
+        <w:lastRenderedPageBreak/>
         <w:t>Step 4</w:t>
       </w:r>
     </w:p>
@@ -8124,14 +8224,7 @@
         </w:rPr>
       </w:pPr>
       <w:r>
-        <w:lastRenderedPageBreak/>
-        <w:t>User input “</w:t>
-      </w:r>
-      <w:r>
-        <w:t>SJSAJO</w:t>
-      </w:r>
-      <w:r>
-        <w:t>” and hit search button</w:t>
+        <w:t>User input “SJSAJO” and hit search button</w:t>
       </w:r>
     </w:p>
     <w:p>
@@ -8205,7 +8298,13 @@
         <w:rPr>
           <w:b/>
         </w:rPr>
-        <w:t xml:space="preserve">SPT004- Search Product Using Unknown Product Item Code for Data Set 1: </w:t>
+        <w:t>SRPT</w:t>
+      </w:r>
+      <w:r>
+        <w:rPr>
+          <w:b/>
+        </w:rPr>
+        <w:t xml:space="preserve">004- Search Product Using Unknown Product Item Code for Data Set 1: </w:t>
       </w:r>
       <w:r>
         <w:rPr>
@@ -8655,13 +8754,7 @@
         </w:rPr>
       </w:pPr>
       <w:r>
-        <w:t>User input “</w:t>
-      </w:r>
-      <w:r>
-        <w:t>S23022</w:t>
-      </w:r>
-      <w:r>
-        <w:t>” and hit search button</w:t>
+        <w:t>User input “S23022” and hit search button</w:t>
       </w:r>
     </w:p>
     <w:p>
@@ -8728,7 +8821,13 @@
         <w:rPr>
           <w:b/>
         </w:rPr>
-        <w:t xml:space="preserve">SPT004- Search Product Using Unknown Product Item Code for Data Set 2: </w:t>
+        <w:t>SRPT</w:t>
+      </w:r>
+      <w:r>
+        <w:rPr>
+          <w:b/>
+        </w:rPr>
+        <w:t xml:space="preserve">004- Search Product Using Unknown Product Item Code for Data Set 2: </w:t>
       </w:r>
       <w:r>
         <w:rPr>
@@ -9179,13 +9278,7 @@
       </w:pPr>
       <w:r>
         <w:lastRenderedPageBreak/>
-        <w:t>User input “</w:t>
-      </w:r>
-      <w:r>
-        <w:t>S2ab</w:t>
-      </w:r>
-      <w:r>
-        <w:t>” and hit search button</w:t>
+        <w:t>User input “S2ab” and hit search button</w:t>
       </w:r>
     </w:p>
     <w:p>
@@ -9252,7 +9345,13 @@
         <w:rPr>
           <w:b/>
         </w:rPr>
-        <w:t xml:space="preserve">SPT004- Search Product Using Unknown Product Item Code for Data Set 3: </w:t>
+        <w:t>SRPT</w:t>
+      </w:r>
+      <w:r>
+        <w:rPr>
+          <w:b/>
+        </w:rPr>
+        <w:t xml:space="preserve">004- Search Product Using Unknown Product Item Code for Data Set 3: </w:t>
       </w:r>
       <w:r>
         <w:rPr>
@@ -10986,7 +11085,7 @@
 </file>
 
 <file path=customXml/itemProps1.xml><?xml version="1.0" encoding="utf-8"?>
-<ds:datastoreItem xmlns:ds="http://schemas.openxmlformats.org/officeDocument/2006/customXml" ds:itemID="{5170B839-70C0-634D-97B1-CD15CCB3852B}">
+<ds:datastoreItem xmlns:ds="http://schemas.openxmlformats.org/officeDocument/2006/customXml" ds:itemID="{D440A2CF-F06F-4B57-98F3-D1CDC50D151D}">
   <ds:schemaRefs>
     <ds:schemaRef ds:uri="http://schemas.openxmlformats.org/officeDocument/2006/bibliography"/>
   </ds:schemaRefs>

</xml_diff>